<commit_message>
added pdf versions of construction manual
</commit_message>
<xml_diff>
--- a/Documentation/ConstructionManual/3D-printedBox/de/FABI_Bauanleitung.docx
+++ b/Documentation/ConstructionManual/3D-printedBox/de/FABI_Bauanleitung.docx
@@ -8,6 +8,8 @@
           <w:lang w:val="de-AT"/>
         </w:rPr>
       </w:pPr>
+      <w:bookmarkStart w:id="0" w:name="_GoBack"/>
+      <w:bookmarkEnd w:id="0"/>
       <w:r>
         <w:rPr>
           <w:noProof/>
@@ -350,10 +352,10 @@
           <w:lang w:val="de-AT"/>
         </w:rPr>
       </w:pPr>
-      <w:bookmarkStart w:id="0" w:name="_Toc414195791"/>
-      <w:bookmarkEnd w:id="0"/>
-    </w:p>
-    <w:bookmarkStart w:id="1" w:name="_Toc66726757" w:displacedByCustomXml="next"/>
+      <w:bookmarkStart w:id="1" w:name="_Toc414195791"/>
+      <w:bookmarkEnd w:id="1"/>
+    </w:p>
+    <w:bookmarkStart w:id="2" w:name="_Toc66726757" w:displacedByCustomXml="next"/>
     <w:sdt>
       <w:sdtPr>
         <w:rPr>
@@ -386,7 +388,7 @@
             </w:rPr>
             <w:t>Inhaltsverzeichnis</w:t>
           </w:r>
-          <w:bookmarkEnd w:id="1"/>
+          <w:bookmarkEnd w:id="2"/>
           <w:r>
             <w:rPr>
               <w:lang w:val="de-AT"/>
@@ -423,7 +425,6 @@
           <w:r>
             <w:rPr>
               <w:rStyle w:val="IndexLink"/>
-              <w:lang w:val="de-AT"/>
             </w:rPr>
             <w:fldChar w:fldCharType="separate"/>
           </w:r>
@@ -1560,16 +1561,16 @@
           <w:lang w:val="de-AT"/>
         </w:rPr>
       </w:pPr>
-      <w:bookmarkStart w:id="2" w:name="_Toc66118744"/>
-      <w:bookmarkStart w:id="3" w:name="_Toc66726758"/>
+      <w:bookmarkStart w:id="3" w:name="_Toc66118744"/>
+      <w:bookmarkStart w:id="4" w:name="_Toc66726758"/>
       <w:r>
         <w:rPr>
           <w:lang w:val="de-AT"/>
         </w:rPr>
         <w:t>Willkommen bei FABI</w:t>
       </w:r>
-      <w:bookmarkEnd w:id="2"/>
       <w:bookmarkEnd w:id="3"/>
+      <w:bookmarkEnd w:id="4"/>
     </w:p>
     <w:p>
       <w:pPr>
@@ -1693,14 +1694,14 @@
           <w:lang w:val="de-AT"/>
         </w:rPr>
       </w:pPr>
-      <w:bookmarkStart w:id="4" w:name="_Toc66726759"/>
+      <w:bookmarkStart w:id="5" w:name="_Toc66726759"/>
       <w:r>
         <w:rPr>
           <w:lang w:val="de-AT"/>
         </w:rPr>
         <w:t>Über diese Anleitung</w:t>
       </w:r>
-      <w:bookmarkEnd w:id="4"/>
+      <w:bookmarkEnd w:id="5"/>
     </w:p>
     <w:p>
       <w:pPr>
@@ -1821,14 +1822,14 @@
           <w:lang w:val="de-AT"/>
         </w:rPr>
       </w:pPr>
-      <w:bookmarkStart w:id="5" w:name="_Toc66726760"/>
+      <w:bookmarkStart w:id="6" w:name="_Toc66726760"/>
       <w:r>
         <w:rPr>
           <w:lang w:val="de-AT"/>
         </w:rPr>
         <w:t>Zusammenbau der Hardware</w:t>
       </w:r>
-      <w:bookmarkEnd w:id="5"/>
+      <w:bookmarkEnd w:id="6"/>
     </w:p>
     <w:p>
       <w:pPr>
@@ -2039,14 +2040,14 @@
           <w:lang w:val="de-AT"/>
         </w:rPr>
       </w:pPr>
-      <w:bookmarkStart w:id="6" w:name="_Toc66726761"/>
+      <w:bookmarkStart w:id="7" w:name="_Toc66726761"/>
       <w:r>
         <w:rPr>
           <w:lang w:val="de-AT"/>
         </w:rPr>
         <w:t>Benötigte Materialien und Werkzeuge</w:t>
       </w:r>
-      <w:bookmarkEnd w:id="6"/>
+      <w:bookmarkEnd w:id="7"/>
     </w:p>
     <w:p>
       <w:pPr>
@@ -2057,14 +2058,14 @@
           <w:lang w:val="de-AT"/>
         </w:rPr>
       </w:pPr>
-      <w:bookmarkStart w:id="7" w:name="_Toc66726762"/>
+      <w:bookmarkStart w:id="8" w:name="_Toc66726762"/>
       <w:r>
         <w:rPr>
           <w:lang w:val="de-AT"/>
         </w:rPr>
         <w:t>Für die FABI Box:</w:t>
       </w:r>
-      <w:bookmarkEnd w:id="7"/>
+      <w:bookmarkEnd w:id="8"/>
     </w:p>
     <w:p>
       <w:pPr>
@@ -2224,7 +2225,7 @@
           <w:lang w:val="de-AT"/>
         </w:rPr>
       </w:pPr>
-      <w:bookmarkStart w:id="8" w:name="_Toc66726763"/>
+      <w:bookmarkStart w:id="9" w:name="_Toc66726763"/>
       <w:r>
         <w:rPr>
           <w:lang w:val="de-AT"/>
@@ -2243,7 +2244,7 @@
         </w:rPr>
         <w:t xml:space="preserve"> Button:</w:t>
       </w:r>
-      <w:bookmarkEnd w:id="8"/>
+      <w:bookmarkEnd w:id="9"/>
     </w:p>
     <w:p>
       <w:pPr>
@@ -2410,14 +2411,14 @@
           <w:lang w:val="de-AT"/>
         </w:rPr>
       </w:pPr>
-      <w:bookmarkStart w:id="9" w:name="_Toc66726764"/>
+      <w:bookmarkStart w:id="10" w:name="_Toc66726764"/>
       <w:r>
         <w:rPr>
           <w:lang w:val="de-AT"/>
         </w:rPr>
         <w:t>Benötigtes Werkzeug:</w:t>
       </w:r>
-      <w:bookmarkEnd w:id="9"/>
+      <w:bookmarkEnd w:id="10"/>
     </w:p>
     <w:p>
       <w:pPr>
@@ -2554,7 +2555,7 @@
           <w:lang w:val="de-AT"/>
         </w:rPr>
       </w:pPr>
-      <w:bookmarkStart w:id="10" w:name="_Toc66726765"/>
+      <w:bookmarkStart w:id="11" w:name="_Toc66726765"/>
       <w:r>
         <w:rPr>
           <w:lang w:val="de-AT"/>
@@ -2568,7 +2569,7 @@
         </w:rPr>
         <w:t xml:space="preserve"> FABI Box</w:t>
       </w:r>
-      <w:bookmarkEnd w:id="10"/>
+      <w:bookmarkEnd w:id="11"/>
     </w:p>
     <w:p>
       <w:pPr>
@@ -2640,7 +2641,7 @@
           <w:lang w:val="de-AT" w:eastAsia="de-AT"/>
         </w:rPr>
         <w:drawing>
-          <wp:inline distT="0" distB="0" distL="0" distR="0">
+          <wp:inline distT="0" distB="0" distL="0" distR="0" wp14:anchorId="0164FE53" wp14:editId="1A7D5FBD">
             <wp:extent cx="3004820" cy="2849880"/>
             <wp:effectExtent l="0" t="0" r="0" b="0"/>
             <wp:docPr id="3" name="Grafik 2"/>
@@ -2842,14 +2843,14 @@
           <w:lang w:val="de-AT"/>
         </w:rPr>
       </w:pPr>
-      <w:bookmarkStart w:id="11" w:name="_Hlk17894075"/>
+      <w:bookmarkStart w:id="12" w:name="_Hlk17894075"/>
       <w:r>
         <w:rPr>
           <w:lang w:val="de-AT"/>
         </w:rPr>
         <w:t>Abbildung</w:t>
       </w:r>
-      <w:bookmarkEnd w:id="11"/>
+      <w:bookmarkEnd w:id="12"/>
       <w:r>
         <w:rPr>
           <w:lang w:val="de-AT"/>
@@ -3524,7 +3525,7 @@
         </w:rPr>
         <w:t xml:space="preserve">cm zurecht und entfernen Sie die Isolation von den Enden. </w:t>
       </w:r>
-      <w:bookmarkStart w:id="12" w:name="_Hlk17299550"/>
+      <w:bookmarkStart w:id="13" w:name="_Hlk17299550"/>
       <w:r>
         <w:rPr>
           <w:rFonts w:eastAsiaTheme="minorHAnsi" w:cs="Arial"/>
@@ -3532,7 +3533,7 @@
         </w:rPr>
         <w:t xml:space="preserve">Löten Sie das </w:t>
       </w:r>
-      <w:bookmarkEnd w:id="12"/>
+      <w:bookmarkEnd w:id="13"/>
       <w:r>
         <w:rPr>
           <w:rFonts w:eastAsiaTheme="minorHAnsi" w:cs="Arial"/>
@@ -3570,7 +3571,7 @@
         </w:rPr>
         <w:t xml:space="preserve"> und das andere Ende an Pin2 der Klinkenbuchse, die außen am Gehäuse mit 1 nummeriert ist. </w:t>
       </w:r>
-      <w:bookmarkStart w:id="13" w:name="_Hlk17301013"/>
+      <w:bookmarkStart w:id="14" w:name="_Hlk17301013"/>
       <w:r>
         <w:rPr>
           <w:rFonts w:eastAsiaTheme="minorHAnsi" w:cs="Arial"/>
@@ -3578,7 +3579,7 @@
         </w:rPr>
         <w:t xml:space="preserve">Löten Sie das </w:t>
       </w:r>
-      <w:bookmarkEnd w:id="13"/>
+      <w:bookmarkEnd w:id="14"/>
       <w:r>
         <w:rPr>
           <w:rFonts w:eastAsiaTheme="minorHAnsi" w:cs="Arial"/>
@@ -4462,14 +4463,14 @@
           <w:lang w:val="de-AT"/>
         </w:rPr>
       </w:pPr>
-      <w:bookmarkStart w:id="14" w:name="_Hlk17895754"/>
+      <w:bookmarkStart w:id="15" w:name="_Hlk17895754"/>
       <w:r>
         <w:rPr>
           <w:lang w:val="de-AT"/>
         </w:rPr>
         <w:t>Verschließen Sie die Box, indem Sie den Deckel mit der M3 Schraube befestigen.</w:t>
       </w:r>
-      <w:bookmarkEnd w:id="14"/>
+      <w:bookmarkEnd w:id="15"/>
     </w:p>
     <w:p>
       <w:pPr>
@@ -4576,7 +4577,7 @@
           <w:lang w:val="de-AT"/>
         </w:rPr>
       </w:pPr>
-      <w:bookmarkStart w:id="15" w:name="_Toc66726766"/>
+      <w:bookmarkStart w:id="16" w:name="_Toc66726766"/>
       <w:r>
         <w:rPr>
           <w:lang w:val="de-AT"/>
@@ -4590,7 +4591,7 @@
         </w:rPr>
         <w:t xml:space="preserve"> Buttons</w:t>
       </w:r>
-      <w:bookmarkEnd w:id="15"/>
+      <w:bookmarkEnd w:id="16"/>
     </w:p>
     <w:p>
       <w:pPr>
@@ -5129,8 +5130,6 @@
         </w:rPr>
         <w:t>Anschlüssen</w:t>
       </w:r>
-      <w:bookmarkStart w:id="16" w:name="_GoBack"/>
-      <w:bookmarkEnd w:id="16"/>
       <w:r>
         <w:rPr>
           <w:lang w:val="de-AT"/>
@@ -6027,7 +6026,7 @@
           </mc:Choice>
           <mc:Fallback>
             <w:pict>
-              <v:shape w14:anchorId="61B69DC4" id="Gerade Verbindung mit Pfeil 53" o:spid="_x0000_s1026" style="position:absolute;margin-left:48.3pt;margin-top:21.8pt;width:59.65pt;height:24.95pt;flip:x;z-index:11;visibility:visible;mso-wrap-style:square;mso-wrap-distance-left:0;mso-wrap-distance-top:0;mso-wrap-distance-right:0;mso-wrap-distance-bottom:0;mso-position-horizontal:absolute;mso-position-horizontal-relative:text;mso-position-vertical:absolute;mso-position-vertical-relative:text;v-text-anchor:top" coordsize="21600,21600" o:gfxdata="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" path="m,l21600,21600e" filled="f" strokecolor="red" strokeweight=".53mm">
+              <v:shape w14:anchorId="552A1891" id="Gerade Verbindung mit Pfeil 53" o:spid="_x0000_s1026" style="position:absolute;margin-left:48.3pt;margin-top:21.8pt;width:59.65pt;height:24.95pt;flip:x;z-index:11;visibility:visible;mso-wrap-style:square;mso-wrap-distance-left:0;mso-wrap-distance-top:0;mso-wrap-distance-right:0;mso-wrap-distance-bottom:0;mso-position-horizontal:absolute;mso-position-horizontal-relative:text;mso-position-vertical:absolute;mso-position-vertical-relative:text;v-text-anchor:top" coordsize="21600,21600" o:gfxdata="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" path="m,l21600,21600e" filled="f" strokecolor="red" strokeweight=".53mm">
                 <v:stroke endarrow="block"/>
                 <v:path arrowok="t"/>
               </v:shape>
@@ -6808,7 +6807,7 @@
                               <w:rStyle w:val="Seitenzahl"/>
                               <w:noProof/>
                             </w:rPr>
-                            <w:t>13</w:t>
+                            <w:t>1</w:t>
                           </w:r>
                           <w:r>
                             <w:rPr>
@@ -6860,7 +6859,7 @@
                         <w:rStyle w:val="Seitenzahl"/>
                         <w:noProof/>
                       </w:rPr>
-                      <w:t>13</w:t>
+                      <w:t>1</w:t>
                     </w:r>
                     <w:r>
                       <w:rPr>
@@ -9205,7 +9204,7 @@
 </file>
 
 <file path=customXml/itemProps1.xml><?xml version="1.0" encoding="utf-8"?>
-<ds:datastoreItem xmlns:ds="http://schemas.openxmlformats.org/officeDocument/2006/customXml" ds:itemID="{928571B5-7AF0-4657-AF89-7E615EB2E58B}">
+<ds:datastoreItem xmlns:ds="http://schemas.openxmlformats.org/officeDocument/2006/customXml" ds:itemID="{4DA93CEF-C063-4A78-B942-EDA508AD6B10}">
   <ds:schemaRefs>
     <ds:schemaRef ds:uri="http://schemas.openxmlformats.org/officeDocument/2006/bibliography"/>
   </ds:schemaRefs>

</xml_diff>